<commit_message>
Proyecto y avales PID 2024
</commit_message>
<xml_diff>
--- a/documentacion/PID2024/pid2024.docx
+++ b/documentacion/PID2024/pid2024.docx
@@ -85,6 +85,9 @@
         <w:t xml:space="preserve">La astroinformática es una disciplina multidisciplinaria que incluye prácticas que abarcan tanto la astronomía y la astrofísica, como la informática, la ciencia de datos, la estadística y los modelos de simulación</w:t>
       </w:r>
       <w:r>
+        <w:t xml:space="preserve"> </w:t>
+      </w:r>
+      <w:r>
         <w:t xml:space="preserve">.</w:t>
       </w:r>
     </w:p>
@@ -102,6 +105,9 @@
       </w:pPr>
       <w:r>
         <w:t xml:space="preserve">Considerando que la tasa de relevamiento de datos astronomicos es de tal envergadura que imposibilita el análisis manual de los mismos, la astroinformática ha dejado de ser un mero auxiliar de la astronomía observacional para convertirse en una herramienta crucial en la que descansa la promesa de los próximos grandes descubrimientos en el ámbito astronómico</w:t>
+      </w:r>
+      <w:r>
+        <w:t xml:space="preserve"> </w:t>
       </w:r>
       <w:r>
         <w:t xml:space="preserve">.</w:t>
@@ -167,6 +173,9 @@
         <w:t xml:space="preserve">Los trabajos mencionados se han focalizado en mejorar el conocimiento de nuestra propia Galaxia (y de las Nubes de Magallanes</w:t>
       </w:r>
       <w:r>
+        <w:t xml:space="preserve"> </w:t>
+      </w:r>
+      <w:r>
         <w:t xml:space="preserve">), pero actualmente hay varios factores que incrementan de forma importante tanto la cantidad de objetos a investigar cómo la metodología para hacerlo.</w:t>
       </w:r>
     </w:p>
@@ -251,7 +260,10 @@
         <w:pStyle w:val="BodyText"/>
       </w:pPr>
       <w:r>
-        <w:t xml:space="preserve">En este ámbito, los algoritmos de reconocimiento automático de patrones, están teniendo una importante revisión y desarrollo tal como se puede apreciar en el análisis comparativo de Schmeja (2011)</w:t>
+        <w:t xml:space="preserve">En este ámbito, los algoritmos de reconocimiento automático de patrones, están teniendo una importante revisión y desarrollo tal como se puede apreciar en el análisis comparativo de</w:t>
+      </w:r>
+      <w:r>
+        <w:t xml:space="preserve"> </w:t>
       </w:r>
       <w:r>
         <w:t xml:space="preserve">.</w:t>
@@ -331,6 +343,9 @@
       </w:r>
       <w:r>
         <w:t xml:space="preserve">, etc.</w:t>
+      </w:r>
+      <w:r>
+        <w:t xml:space="preserve"> </w:t>
       </w:r>
     </w:p>
     <w:bookmarkEnd w:id="27"/>
@@ -357,6 +372,9 @@
       </w:pPr>
       <w:r>
         <w:t xml:space="preserve">Gran parte de la astronomía óptica se concentra en aquellos atributos que son comunes a las estrellas que componen cúmulos estelares, tales como su edad, composición química, densidad y propiedades orbitales. Asimismo se incluyen datos que pueden variar de uno a otro componente pero que sirven para definir la estructura del cluster como un todo o para analizar algunas características atípicas de los mismos. En este sentido se puede considerar la masa o el estado evolutivo, también llamado análisis de secuencia principal, el cual utiliza los conocidos diagrams de Herzprung-Russell o diagramas H-R, por ejemplo</w:t>
+      </w:r>
+      <w:r>
+        <w:t xml:space="preserve"> </w:t>
       </w:r>
       <w:r>
         <w:t xml:space="preserve">.</w:t>
@@ -388,6 +406,9 @@
       </m:oMath>
       <w:r>
         <w:t xml:space="preserve">, fué lanzado el 25 de diciembre de 2021 y genera 60 GB de datos diariamente, lo que se prolongará durante toda su vida útil</w:t>
+      </w:r>
+      <w:r>
+        <w:t xml:space="preserve"> </w:t>
       </w:r>
       <w:r>
         <w:t xml:space="preserve">.</w:t>

</xml_diff>